<commit_message>
script reorganization and assessing peaks from missigness-corrected outputs
</commit_message>
<xml_diff>
--- a/notes/Methods for genome annotation and circle plots.docx
+++ b/notes/Methods for genome annotation and circle plots.docx
@@ -20,13 +20,8 @@
     </w:p>
     <w:p/>
     <w:p>
-      <w:proofErr w:type="spellStart"/>
-      <w:r>
-        <w:t>Fasta</w:t>
-      </w:r>
-      <w:proofErr w:type="spellEnd"/>
-      <w:r>
-        <w:t xml:space="preserve"> sequences for each isolate: </w:t>
+      <w:r>
+        <w:t xml:space="preserve">Fasta sequences for each isolate: </w:t>
       </w:r>
       <w:r>
         <w:t>C:\Users\nesoltis\Documents\Projects\BcSolGWAS\data\genome\WGS</w:t>
@@ -45,19 +40,11 @@
           <w:b/>
         </w:rPr>
       </w:pPr>
-      <w:proofErr w:type="spellStart"/>
       <w:r>
         <w:rPr>
           <w:b/>
         </w:rPr>
-        <w:t>SNPdat</w:t>
-      </w:r>
-      <w:proofErr w:type="spellEnd"/>
-      <w:r>
-        <w:rPr>
-          <w:b/>
-        </w:rPr>
-        <w:t xml:space="preserve"> to annotate SNPs </w:t>
+        <w:t xml:space="preserve">SNPdat to annotate SNPs </w:t>
       </w:r>
     </w:p>
     <w:p>
@@ -81,23 +68,13 @@
       </w:hyperlink>
     </w:p>
     <w:p>
-      <w:proofErr w:type="gramStart"/>
-      <w:r>
-        <w:t>package</w:t>
-      </w:r>
-      <w:proofErr w:type="gramEnd"/>
-      <w:r>
-        <w:t xml:space="preserve"> and manual is now in Programs folder</w:t>
-      </w:r>
-    </w:p>
-    <w:p>
-      <w:proofErr w:type="gramStart"/>
-      <w:r>
-        <w:t>need</w:t>
-      </w:r>
-      <w:proofErr w:type="gramEnd"/>
-      <w:r>
-        <w:t xml:space="preserve"> Perl to run. </w:t>
+      <w:r>
+        <w:t>package and manual is now in Programs folder</w:t>
+      </w:r>
+    </w:p>
+    <w:p>
+      <w:r>
+        <w:t xml:space="preserve">need Perl to run. </w:t>
       </w:r>
     </w:p>
     <w:p>
@@ -109,43 +86,14 @@
         </w:numPr>
       </w:pPr>
       <w:r>
-        <w:t xml:space="preserve">Options for Windows: </w:t>
-      </w:r>
-      <w:proofErr w:type="spellStart"/>
-      <w:r>
-        <w:t>linux</w:t>
-      </w:r>
-      <w:proofErr w:type="spellEnd"/>
-      <w:r>
-        <w:t xml:space="preserve"> emulator</w:t>
+        <w:t>Options for Windows: linux emulator</w:t>
       </w:r>
       <w:r>
         <w:t xml:space="preserve"> (Cygwin) </w:t>
       </w:r>
       <w:r>
-        <w:t xml:space="preserve">/ strawberry </w:t>
-      </w:r>
-      <w:proofErr w:type="spellStart"/>
-      <w:r>
-        <w:t>perl</w:t>
-      </w:r>
-      <w:proofErr w:type="spellEnd"/>
-      <w:r>
-        <w:t xml:space="preserve">/ </w:t>
-      </w:r>
-      <w:proofErr w:type="spellStart"/>
-      <w:r>
-        <w:t>activestate</w:t>
-      </w:r>
-      <w:proofErr w:type="spellEnd"/>
-      <w:r>
-        <w:t xml:space="preserve"> </w:t>
-      </w:r>
-      <w:proofErr w:type="spellStart"/>
-      <w:r>
-        <w:t>perl</w:t>
-      </w:r>
-      <w:proofErr w:type="spellEnd"/>
+        <w:t>/ strawberry perl/ activestate perl</w:t>
+      </w:r>
     </w:p>
     <w:p>
       <w:pPr>
@@ -156,15 +104,7 @@
         </w:numPr>
       </w:pPr>
       <w:r>
-        <w:t xml:space="preserve">Strawberry and </w:t>
-      </w:r>
-      <w:proofErr w:type="spellStart"/>
-      <w:r>
-        <w:t>activestate</w:t>
-      </w:r>
-      <w:proofErr w:type="spellEnd"/>
-      <w:r>
-        <w:t xml:space="preserve"> look similar. Trying strawberry </w:t>
+        <w:t xml:space="preserve">Strawberry and activestate look similar. Trying strawberry </w:t>
       </w:r>
       <w:hyperlink r:id="rId8" w:history="1">
         <w:r>
@@ -190,25 +130,7 @@
     </w:p>
     <w:p>
       <w:r>
-        <w:t xml:space="preserve">&gt; </w:t>
-      </w:r>
-      <w:proofErr w:type="spellStart"/>
-      <w:proofErr w:type="gramStart"/>
-      <w:r>
-        <w:t>perl</w:t>
-      </w:r>
-      <w:proofErr w:type="spellEnd"/>
-      <w:proofErr w:type="gramEnd"/>
-      <w:r>
-        <w:t xml:space="preserve"> Programs\</w:t>
-      </w:r>
-      <w:proofErr w:type="spellStart"/>
-      <w:r>
-        <w:t>SNPdat_package</w:t>
-      </w:r>
-      <w:proofErr w:type="spellEnd"/>
-      <w:r>
-        <w:t>_ v1.0.5\SNPdat_v1.0.5.pl</w:t>
+        <w:t>&gt; perl Programs\SNPdat_package_ v1.0.5\SNPdat_v1.0.5.pl</w:t>
       </w:r>
     </w:p>
     <w:p/>
@@ -219,161 +141,112 @@
         <w:spacing w:before="150" w:after="150"/>
       </w:pPr>
       <w:r>
-        <w:t xml:space="preserve">Usage: </w:t>
-      </w:r>
-      <w:proofErr w:type="spellStart"/>
-      <w:r>
-        <w:t>perl</w:t>
-      </w:r>
-      <w:proofErr w:type="spellEnd"/>
-      <w:r>
-        <w:t xml:space="preserve"> </w:t>
-      </w:r>
-      <w:proofErr w:type="spellStart"/>
-      <w:r>
-        <w:t>SNPdat</w:t>
-      </w:r>
-      <w:proofErr w:type="spellEnd"/>
-      <w:r>
-        <w:t xml:space="preserve"> –I </w:t>
-      </w:r>
-      <w:proofErr w:type="spellStart"/>
-      <w:r>
-        <w:t>Input_file</w:t>
-      </w:r>
-      <w:proofErr w:type="spellEnd"/>
-      <w:r>
-        <w:t xml:space="preserve"> –f </w:t>
-      </w:r>
-      <w:proofErr w:type="spellStart"/>
-      <w:r>
-        <w:t>Fasta_file</w:t>
-      </w:r>
-      <w:proofErr w:type="spellEnd"/>
-      <w:r>
-        <w:t xml:space="preserve"> –g</w:t>
-      </w:r>
-      <w:r>
-        <w:t xml:space="preserve"> </w:t>
-      </w:r>
-      <w:proofErr w:type="spellStart"/>
-      <w:r>
-        <w:t>Gene_transfer_file</w:t>
-      </w:r>
-      <w:proofErr w:type="spellEnd"/>
+        <w:t>Usage: perl SNPdat –I Input_file –f Fasta_file –g</w:t>
+      </w:r>
+      <w:r>
+        <w:t xml:space="preserve"> Gene_transfer_file</w:t>
+      </w:r>
     </w:p>
     <w:p>
       <w:r>
         <w:t xml:space="preserve">–o </w:t>
       </w:r>
     </w:p>
-    <w:p>
-      <w:pPr>
-        <w:pStyle w:val="HTMLPreformatted"/>
-        <w:shd w:val="clear" w:color="auto" w:fill="FFFFFF"/>
-        <w:spacing w:before="150" w:after="150"/>
-      </w:pPr>
-      <w:proofErr w:type="spellStart"/>
-      <w:proofErr w:type="gramStart"/>
-      <w:r>
-        <w:t>perl</w:t>
-      </w:r>
-      <w:proofErr w:type="spellEnd"/>
-      <w:proofErr w:type="gramEnd"/>
-      <w:r>
-        <w:t xml:space="preserve"> </w:t>
-      </w:r>
-      <w:r>
-        <w:t>Programs</w:t>
-      </w:r>
-      <w:r>
-        <w:t>/</w:t>
-      </w:r>
-      <w:r>
-        <w:t>SNPdat_package_v1.0.5</w:t>
-      </w:r>
-      <w:r>
-        <w:t>/SNPdat</w:t>
-      </w:r>
-      <w:r>
-        <w:t>_v1.0.5</w:t>
-      </w:r>
-      <w:r>
-        <w:t xml:space="preserve">.pl </w:t>
-      </w:r>
-      <w:r>
-        <w:t>–</w:t>
-      </w:r>
-      <w:proofErr w:type="spellStart"/>
-      <w:r>
-        <w:t>i</w:t>
-      </w:r>
-      <w:proofErr w:type="spellEnd"/>
-      <w:r>
-        <w:t xml:space="preserve"> </w:t>
-      </w:r>
-      <w:r>
-        <w:t>Projects/BcSolGWAS/data/Annotate/12Plants_Top1000SNPs_SegWide_trueMAF20_20NA_forPERL.</w:t>
-      </w:r>
-      <w:r>
-        <w:t>txt</w:t>
-      </w:r>
-      <w:r>
-        <w:t xml:space="preserve"> </w:t>
-      </w:r>
-      <w:r>
-        <w:t xml:space="preserve">–f </w:t>
-      </w:r>
-      <w:r>
-        <w:t>Projects/</w:t>
-      </w:r>
-      <w:proofErr w:type="spellStart"/>
-      <w:r>
-        <w:t>BcSolGWAS</w:t>
-      </w:r>
-      <w:proofErr w:type="spellEnd"/>
-      <w:r>
-        <w:t>/data/Annotate/</w:t>
-      </w:r>
-      <w:r>
-        <w:t>suziT4.fasta</w:t>
-      </w:r>
-      <w:r>
-        <w:t xml:space="preserve"> –g </w:t>
-      </w:r>
-      <w:r>
-        <w:t>Projects/</w:t>
-      </w:r>
-      <w:proofErr w:type="spellStart"/>
-      <w:r>
-        <w:t>BcSolGWAS</w:t>
-      </w:r>
-      <w:proofErr w:type="spellEnd"/>
-      <w:r>
-        <w:t>/data/Annotate/</w:t>
-      </w:r>
-      <w:proofErr w:type="spellStart"/>
-      <w:r>
-        <w:t>genes.gtf</w:t>
-      </w:r>
-      <w:proofErr w:type="spellEnd"/>
-      <w:r>
-        <w:t xml:space="preserve"> </w:t>
-      </w:r>
-    </w:p>
-    <w:p>
+    <w:p/>
+    <w:p>
+      <w:r>
+        <w:t>The version for Domestication:</w:t>
+      </w:r>
+    </w:p>
+    <w:p/>
+    <w:p>
+      <w:pPr>
+        <w:rPr>
+          <w:rFonts w:ascii="Courier New" w:eastAsia="Times New Roman" w:hAnsi="Courier New" w:cs="Courier New"/>
+          <w:sz w:val="20"/>
+          <w:szCs w:val="20"/>
+        </w:rPr>
+      </w:pPr>
+      <w:r>
+        <w:rPr>
+          <w:rFonts w:ascii="Courier New" w:eastAsia="Times New Roman" w:hAnsi="Courier New" w:cs="Courier New"/>
+          <w:sz w:val="20"/>
+          <w:szCs w:val="20"/>
+        </w:rPr>
+        <w:t>perl Programs/SNPdat_package_v1.0.5/SNPdat_v1.0.5.pl -i Projects/BcSolGWAS/data/</w:t>
+      </w:r>
+      <w:r>
+        <w:rPr>
+          <w:rFonts w:ascii="Courier New" w:eastAsia="Times New Roman" w:hAnsi="Courier New" w:cs="Courier New"/>
+          <w:sz w:val="20"/>
+          <w:szCs w:val="20"/>
+        </w:rPr>
+        <w:t>SNPdat_</w:t>
+      </w:r>
       <w:bookmarkStart w:id="0" w:name="_GoBack"/>
       <w:bookmarkEnd w:id="0"/>
-    </w:p>
-    <w:p>
-      <w:r>
-        <w:t xml:space="preserve">Optional usage: -o </w:t>
-      </w:r>
-      <w:proofErr w:type="spellStart"/>
-      <w:r>
-        <w:t>output_file</w:t>
-      </w:r>
-      <w:proofErr w:type="spellEnd"/>
+      <w:r>
+        <w:rPr>
+          <w:rFonts w:ascii="Courier New" w:eastAsia="Times New Roman" w:hAnsi="Courier New" w:cs="Courier New"/>
+          <w:sz w:val="20"/>
+          <w:szCs w:val="20"/>
+        </w:rPr>
+        <w:t>Annotate/Domestication_TopSNPs_SegLong_trueMAF20_10NA_FORPERL.txt -f Projects/BcSolGWAS/data/Annotate/suziT4.fasta -g Projects/BcSolGWAS/data/</w:t>
+      </w:r>
+      <w:r>
+        <w:rPr>
+          <w:rFonts w:ascii="Courier New" w:eastAsia="Times New Roman" w:hAnsi="Courier New" w:cs="Courier New"/>
+          <w:sz w:val="20"/>
+          <w:szCs w:val="20"/>
+        </w:rPr>
+        <w:t>SNPdat_</w:t>
+      </w:r>
+      <w:r>
+        <w:rPr>
+          <w:rFonts w:ascii="Courier New" w:eastAsia="Times New Roman" w:hAnsi="Courier New" w:cs="Courier New"/>
+          <w:sz w:val="20"/>
+          <w:szCs w:val="20"/>
+        </w:rPr>
+        <w:t>Annotate/genes_Chromosome.gtf</w:t>
+      </w:r>
+    </w:p>
+    <w:p/>
+    <w:p>
+      <w:r>
+        <w:t>For IndPlants:</w:t>
+      </w:r>
+    </w:p>
+    <w:p>
+      <w:r>
+        <w:t xml:space="preserve">Input file from </w:t>
+      </w:r>
+      <w:r>
+        <w:t>"data/GWAS_files/05_annotation/12Plants_Top1000SNPs_SegWide_trueMAF20_10NA.csv"</w:t>
+      </w:r>
+    </w:p>
+    <w:p/>
+    <w:p>
+      <w:pPr>
+        <w:rPr>
+          <w:rFonts w:ascii="Courier New" w:eastAsia="Times New Roman" w:hAnsi="Courier New" w:cs="Courier New"/>
+          <w:sz w:val="20"/>
+          <w:szCs w:val="20"/>
+        </w:rPr>
+      </w:pPr>
+      <w:r>
+        <w:rPr>
+          <w:rFonts w:ascii="Courier New" w:eastAsia="Times New Roman" w:hAnsi="Courier New" w:cs="Courier New"/>
+          <w:sz w:val="20"/>
+          <w:szCs w:val="20"/>
+        </w:rPr>
+        <w:t>perl Programs/SNPdat_package_v1.0.5/SNPdat_v1.0.5.pl -i Projects/BcSolGWAS/data/Annotate/Domestication_TopSNPs_SegLong_trueMAF20_10NA_FORPERL.txt -f Projects/BcSolGWAS/data/Annotate/suziT4.fasta -g Projects/BcSolGWAS/data/Annotate/genes_Chromosome.gtf</w:t>
+      </w:r>
+    </w:p>
+    <w:p/>
+    <w:p>
+      <w:r>
+        <w:t>Optional usage: -o output_file</w:t>
+      </w:r>
     </w:p>
     <w:p>
       <w:hyperlink r:id="rId9" w:history="1">
@@ -381,19 +254,7 @@
           <w:rPr>
             <w:rStyle w:val="Hyperlink"/>
           </w:rPr>
-          <w:t>https://code.google.com/archive/p</w:t>
-        </w:r>
-        <w:r>
-          <w:rPr>
-            <w:rStyle w:val="Hyperlink"/>
-          </w:rPr>
-          <w:t>/</w:t>
-        </w:r>
-        <w:r>
-          <w:rPr>
-            <w:rStyle w:val="Hyperlink"/>
-          </w:rPr>
-          <w:t>snpdat/</w:t>
+          <w:t>https://code.google.com/archive/p/snpdat/</w:t>
         </w:r>
       </w:hyperlink>
     </w:p>
@@ -413,14 +274,12 @@
         </w:rPr>
         <w:t>-</w:t>
       </w:r>
-      <w:proofErr w:type="spellStart"/>
       <w:r>
         <w:rPr>
           <w:b/>
         </w:rPr>
         <w:t>i</w:t>
       </w:r>
-      <w:proofErr w:type="spellEnd"/>
     </w:p>
     <w:p>
       <w:pPr>
@@ -431,106 +290,56 @@
           <w:color w:val="006600"/>
         </w:rPr>
       </w:pPr>
-      <w:proofErr w:type="gramStart"/>
-      <w:r>
-        <w:t>tab-delimited</w:t>
-      </w:r>
-      <w:proofErr w:type="gramEnd"/>
-      <w:r>
-        <w:t xml:space="preserve"> input file: </w:t>
-      </w:r>
-      <w:proofErr w:type="spellStart"/>
+      <w:r>
+        <w:t xml:space="preserve">tab-delimited input file: </w:t>
+      </w:r>
       <w:r>
         <w:rPr>
           <w:color w:val="006600"/>
         </w:rPr>
-        <w:t>chromosome_id</w:t>
-      </w:r>
-      <w:proofErr w:type="spellEnd"/>
-      <w:r>
+        <w:t>chromosome_id    position    mutation</w:t>
+      </w:r>
+    </w:p>
+    <w:p>
+      <w:pPr>
+        <w:pStyle w:val="HTMLPreformatted"/>
+        <w:shd w:val="clear" w:color="auto" w:fill="FFFFFF"/>
+        <w:spacing w:before="150" w:after="150"/>
         <w:rPr>
           <w:color w:val="006600"/>
         </w:rPr>
-        <w:t xml:space="preserve">    position    mutation</w:t>
-      </w:r>
-    </w:p>
-    <w:p>
-      <w:pPr>
-        <w:pStyle w:val="HTMLPreformatted"/>
-        <w:shd w:val="clear" w:color="auto" w:fill="FFFFFF"/>
-        <w:spacing w:before="150" w:after="150"/>
+      </w:pPr>
+      <w:r>
         <w:rPr>
           <w:color w:val="006600"/>
         </w:rPr>
-      </w:pPr>
-      <w:proofErr w:type="gramStart"/>
-      <w:r>
+        <w:t>must remove headers from file ***</w:t>
+      </w:r>
+    </w:p>
+    <w:p>
+      <w:pPr>
+        <w:pStyle w:val="HTMLPreformatted"/>
+        <w:shd w:val="clear" w:color="auto" w:fill="FFFFFF"/>
+        <w:spacing w:before="150" w:after="150"/>
         <w:rPr>
           <w:color w:val="006600"/>
         </w:rPr>
-        <w:t>must</w:t>
-      </w:r>
-      <w:proofErr w:type="gramEnd"/>
+      </w:pPr>
       <w:r>
         <w:rPr>
           <w:color w:val="006600"/>
         </w:rPr>
-        <w:t xml:space="preserve"> remove headers from file ***</w:t>
-      </w:r>
-    </w:p>
-    <w:p>
-      <w:pPr>
-        <w:pStyle w:val="HTMLPreformatted"/>
-        <w:shd w:val="clear" w:color="auto" w:fill="FFFFFF"/>
-        <w:spacing w:before="150" w:after="150"/>
-        <w:rPr>
-          <w:color w:val="006600"/>
-        </w:rPr>
-      </w:pPr>
-      <w:proofErr w:type="gramStart"/>
-      <w:r>
-        <w:rPr>
-          <w:color w:val="006600"/>
-        </w:rPr>
-        <w:t>format</w:t>
-      </w:r>
-      <w:proofErr w:type="gramEnd"/>
-      <w:r>
-        <w:rPr>
-          <w:color w:val="006600"/>
-        </w:rPr>
-        <w:t xml:space="preserve">: “chr1” in </w:t>
-      </w:r>
-      <w:proofErr w:type="spellStart"/>
-      <w:r>
-        <w:rPr>
-          <w:color w:val="006600"/>
-        </w:rPr>
-        <w:t>gtf</w:t>
-      </w:r>
-      <w:proofErr w:type="spellEnd"/>
-      <w:r>
-        <w:rPr>
-          <w:color w:val="006600"/>
-        </w:rPr>
-        <w:t xml:space="preserve">, “Chromosome1” in </w:t>
-      </w:r>
-      <w:proofErr w:type="spellStart"/>
-      <w:r>
-        <w:rPr>
-          <w:color w:val="006600"/>
-        </w:rPr>
-        <w:t>fasta</w:t>
-      </w:r>
-      <w:proofErr w:type="spellEnd"/>
-    </w:p>
-    <w:p>
-      <w:pPr>
-        <w:pStyle w:val="HTMLPreformatted"/>
-        <w:shd w:val="clear" w:color="auto" w:fill="FFFFFF"/>
-        <w:spacing w:before="150" w:after="150"/>
-      </w:pPr>
-      <w:r>
+        <w:t>format: “chr1” in gtf, “Chromosome1” in fasta</w:t>
+      </w:r>
+    </w:p>
+    <w:p>
+      <w:pPr>
+        <w:pStyle w:val="HTMLPreformatted"/>
+        <w:shd w:val="clear" w:color="auto" w:fill="FFFFFF"/>
+        <w:spacing w:before="150" w:after="150"/>
+      </w:pPr>
+      <w:r>
+        <w:lastRenderedPageBreak/>
         <w:t xml:space="preserve">From: </w:t>
       </w:r>
       <w:r>
@@ -592,7 +401,6 @@
         <w:shd w:val="clear" w:color="auto" w:fill="FFFFFF"/>
         <w:spacing w:before="150" w:after="150"/>
       </w:pPr>
-      <w:proofErr w:type="gramStart"/>
       <w:r>
         <w:rPr>
           <w:rFonts w:ascii="Arial" w:hAnsi="Arial" w:cs="Arial"/>
@@ -601,9 +409,8 @@
           <w:szCs w:val="19"/>
           <w:shd w:val="clear" w:color="auto" w:fill="FFFFFF"/>
         </w:rPr>
-        <w:t>the</w:t>
-      </w:r>
-      <w:proofErr w:type="gramEnd"/>
+        <w:t>the T4 reference fasta file.</w:t>
+      </w:r>
       <w:r>
         <w:rPr>
           <w:rFonts w:ascii="Arial" w:hAnsi="Arial" w:cs="Arial"/>
@@ -612,38 +419,6 @@
           <w:szCs w:val="19"/>
           <w:shd w:val="clear" w:color="auto" w:fill="FFFFFF"/>
         </w:rPr>
-        <w:t xml:space="preserve"> T4 reference </w:t>
-      </w:r>
-      <w:proofErr w:type="spellStart"/>
-      <w:r>
-        <w:rPr>
-          <w:rFonts w:ascii="Arial" w:hAnsi="Arial" w:cs="Arial"/>
-          <w:color w:val="222222"/>
-          <w:sz w:val="19"/>
-          <w:szCs w:val="19"/>
-          <w:shd w:val="clear" w:color="auto" w:fill="FFFFFF"/>
-        </w:rPr>
-        <w:t>fasta</w:t>
-      </w:r>
-      <w:proofErr w:type="spellEnd"/>
-      <w:r>
-        <w:rPr>
-          <w:rFonts w:ascii="Arial" w:hAnsi="Arial" w:cs="Arial"/>
-          <w:color w:val="222222"/>
-          <w:sz w:val="19"/>
-          <w:szCs w:val="19"/>
-          <w:shd w:val="clear" w:color="auto" w:fill="FFFFFF"/>
-        </w:rPr>
-        <w:t xml:space="preserve"> file.</w:t>
-      </w:r>
-      <w:r>
-        <w:rPr>
-          <w:rFonts w:ascii="Arial" w:hAnsi="Arial" w:cs="Arial"/>
-          <w:color w:val="222222"/>
-          <w:sz w:val="19"/>
-          <w:szCs w:val="19"/>
-          <w:shd w:val="clear" w:color="auto" w:fill="FFFFFF"/>
-        </w:rPr>
         <w:t xml:space="preserve"> FULL GENOME.</w:t>
       </w:r>
     </w:p>
@@ -670,7 +445,6 @@
         <w:spacing w:before="150" w:after="150"/>
       </w:pPr>
       <w:r>
-        <w:lastRenderedPageBreak/>
         <w:t xml:space="preserve">In: </w:t>
       </w:r>
     </w:p>
@@ -681,15 +455,7 @@
         <w:spacing w:before="150" w:after="150"/>
       </w:pPr>
       <w:r>
-        <w:t>Projects/</w:t>
-      </w:r>
-      <w:proofErr w:type="spellStart"/>
-      <w:r>
-        <w:t>BcSolGWAS</w:t>
-      </w:r>
-      <w:proofErr w:type="spellEnd"/>
-      <w:r>
-        <w:t>/data/Annotate/</w:t>
+        <w:t>Projects/BcSolGWAS/data/Annotate/</w:t>
       </w:r>
       <w:r>
         <w:t>suziT4.fasta</w:t>
@@ -724,21 +490,7 @@
         <w:rPr>
           <w:b/>
         </w:rPr>
-        <w:t xml:space="preserve">The </w:t>
-      </w:r>
-      <w:proofErr w:type="spellStart"/>
-      <w:r>
-        <w:rPr>
-          <w:b/>
-        </w:rPr>
-        <w:t>gtf</w:t>
-      </w:r>
-      <w:proofErr w:type="spellEnd"/>
-      <w:r>
-        <w:rPr>
-          <w:b/>
-        </w:rPr>
-        <w:t xml:space="preserve"> file</w:t>
+        <w:t>The gtf file</w:t>
       </w:r>
     </w:p>
     <w:p>
@@ -775,21 +527,11 @@
     </w:p>
     <w:p>
       <w:r>
-        <w:t>Projects/</w:t>
-      </w:r>
-      <w:proofErr w:type="spellStart"/>
-      <w:r>
-        <w:t>BcSolGWAS</w:t>
-      </w:r>
-      <w:proofErr w:type="spellEnd"/>
-      <w:r>
-        <w:t>/data/Annotate/</w:t>
-      </w:r>
-      <w:proofErr w:type="spellStart"/>
+        <w:t>Projects/BcSolGWAS/data/Annotate/</w:t>
+      </w:r>
       <w:r>
         <w:t>genes.gtf</w:t>
       </w:r>
-      <w:proofErr w:type="spellEnd"/>
     </w:p>
     <w:p/>
     <w:p/>
@@ -807,19 +549,11 @@
           <w:b/>
         </w:rPr>
       </w:pPr>
-      <w:proofErr w:type="spellStart"/>
       <w:r>
         <w:rPr>
           <w:b/>
         </w:rPr>
-        <w:t>Circos</w:t>
-      </w:r>
-      <w:proofErr w:type="spellEnd"/>
-      <w:r>
-        <w:rPr>
-          <w:b/>
-        </w:rPr>
-        <w:t xml:space="preserve"> to draw circular genome plots</w:t>
+        <w:t>Circos to draw circular genome plots</w:t>
       </w:r>
     </w:p>
     <w:p/>
@@ -830,15 +564,7 @@
     </w:p>
     <w:p>
       <w:r>
-        <w:t xml:space="preserve">Email: botrydial/ </w:t>
-      </w:r>
-      <w:proofErr w:type="spellStart"/>
-      <w:r>
-        <w:t>botcynalide</w:t>
-      </w:r>
-      <w:proofErr w:type="spellEnd"/>
-      <w:r>
-        <w:t xml:space="preserve"> sequences</w:t>
+        <w:t>Email: botrydial/ botcynalide sequences</w:t>
       </w:r>
     </w:p>
     <w:sectPr>

</xml_diff>